<commit_message>
updated the instructions file
</commit_message>
<xml_diff>
--- a/HowTo-Instructions-HABIMANA Clement Robert.docx
+++ b/HowTo-Instructions-HABIMANA Clement Robert.docx
@@ -401,8 +401,6 @@
           </wp:inline>
         </w:drawing>
       </w:r>
-      <w:bookmarkStart w:id="0" w:name="_GoBack"/>
-      <w:bookmarkEnd w:id="0"/>
     </w:p>
     <w:p>
       <w:pPr>
@@ -661,10 +659,10 @@
           <w:lang w:val="en-US"/>
         </w:rPr>
         <w:drawing>
-          <wp:inline distT="0" distB="0" distL="0" distR="0" wp14:anchorId="48414808" wp14:editId="3ADBFC20">
-            <wp:extent cx="5943600" cy="2666365"/>
-            <wp:effectExtent l="0" t="0" r="0" b="635"/>
-            <wp:docPr id="2" name="Picture 2"/>
+          <wp:inline distT="0" distB="0" distL="0" distR="0" wp14:anchorId="008CD711" wp14:editId="25DD335E">
+            <wp:extent cx="5943600" cy="2816225"/>
+            <wp:effectExtent l="0" t="0" r="0" b="3175"/>
+            <wp:docPr id="3" name="Picture 3"/>
             <wp:cNvGraphicFramePr>
               <a:graphicFrameLocks xmlns:a="http://schemas.openxmlformats.org/drawingml/2006/main" noChangeAspect="1"/>
             </wp:cNvGraphicFramePr>
@@ -684,7 +682,7 @@
                   <pic:spPr>
                     <a:xfrm>
                       <a:off x="0" y="0"/>
-                      <a:ext cx="5943600" cy="2666365"/>
+                      <a:ext cx="5943600" cy="2816225"/>
                     </a:xfrm>
                     <a:prstGeom prst="rect">
                       <a:avLst/>
@@ -696,6 +694,8 @@
           </wp:inline>
         </w:drawing>
       </w:r>
+      <w:bookmarkStart w:id="0" w:name="_GoBack"/>
+      <w:bookmarkEnd w:id="0"/>
     </w:p>
     <w:p>
       <w:pPr>

</xml_diff>